<commit_message>
Update to project 1 proposal
</commit_message>
<xml_diff>
--- a/Project 1 Proposal.docx
+++ b/Project 1 Proposal.docx
@@ -126,6 +126,9 @@
       <w:r>
         <w:t>How effective/efficient is foreign aid in developing countries for renewable energy?</w:t>
       </w:r>
+      <w:r>
+        <w:t xml:space="preserve"> (Herbert)</w:t>
+      </w:r>
     </w:p>
     <w:p>
       <w:pPr>
@@ -138,6 +141,9 @@
       <w:r>
         <w:t>Are there any notable factors that would cause increases in a countries increase in adoption in renewable energy year over year?</w:t>
       </w:r>
+      <w:r>
+        <w:t xml:space="preserve"> (Lina)</w:t>
+      </w:r>
     </w:p>
     <w:p>
       <w:pPr>
@@ -160,18 +166,6 @@
         </w:numPr>
       </w:pPr>
       <w:r>
-        <w:t>Renewables (% equivalent primary energy)</w:t>
-      </w:r>
-    </w:p>
-    <w:p>
-      <w:pPr>
-        <w:pStyle w:val="ListParagraph"/>
-        <w:numPr>
-          <w:ilvl w:val="2"/>
-          <w:numId w:val="2"/>
-        </w:numPr>
-      </w:pPr>
-      <w:r>
         <w:t xml:space="preserve">Comparing renewable energy usage to pollution </w:t>
       </w:r>
     </w:p>
@@ -185,6 +179,9 @@
       </w:pPr>
       <w:r>
         <w:t>Is there a correlation between GDP Growth and an increase in Renewables?</w:t>
+      </w:r>
+      <w:r>
+        <w:t xml:space="preserve"> (Amar)</w:t>
       </w:r>
     </w:p>
     <w:p>
@@ -302,15 +299,7 @@
         </w:numPr>
       </w:pPr>
       <w:r>
-        <w:t xml:space="preserve">1 </w:t>
-      </w:r>
-      <w:proofErr w:type="spellStart"/>
-      <w:r>
-        <w:t>hbar</w:t>
-      </w:r>
-      <w:proofErr w:type="spellEnd"/>
-      <w:r>
-        <w:t xml:space="preserve"> chart / 1 bar chart</w:t>
+        <w:t>1 hbar chart / 1 bar chart</w:t>
       </w:r>
     </w:p>
     <w:p>
@@ -443,6 +432,30 @@
       <w:r>
         <w:t xml:space="preserve">compared to foreign aid and investment in developing countries. </w:t>
       </w:r>
+      <w:r>
+        <w:t xml:space="preserve"> (Jason)</w:t>
+      </w:r>
+    </w:p>
+    <w:p>
+      <w:pPr>
+        <w:pStyle w:val="ListParagraph"/>
+        <w:numPr>
+          <w:ilvl w:val="0"/>
+          <w:numId w:val="2"/>
+        </w:numPr>
+      </w:pPr>
+      <w:r>
+        <w:rPr>
+          <w:b/>
+          <w:bCs/>
+        </w:rPr>
+        <w:t xml:space="preserve">Final conclusions </w:t>
+      </w:r>
+    </w:p>
+    <w:p>
+      <w:pPr>
+        <w:pStyle w:val="ListParagraph"/>
+      </w:pPr>
     </w:p>
     <w:p>
       <w:pPr>

</xml_diff>

<commit_message>
Final stage to close data cleaning 1
</commit_message>
<xml_diff>
--- a/Project 1 Proposal.docx
+++ b/Project 1 Proposal.docx
@@ -139,7 +139,23 @@
         </w:numPr>
       </w:pPr>
       <w:r>
-        <w:t>Are there any notable factors that would cause increases in a countries increase in adoption in renewable energy year over year?</w:t>
+        <w:t xml:space="preserve">Are there any notable factors that would cause increases in </w:t>
+      </w:r>
+      <w:proofErr w:type="gramStart"/>
+      <w:r>
+        <w:t>a countries</w:t>
+      </w:r>
+      <w:proofErr w:type="gramEnd"/>
+      <w:r>
+        <w:t xml:space="preserve"> </w:t>
+      </w:r>
+      <w:proofErr w:type="gramStart"/>
+      <w:r>
+        <w:t>increase</w:t>
+      </w:r>
+      <w:proofErr w:type="gramEnd"/>
+      <w:r>
+        <w:t xml:space="preserve"> in adoption in renewable energy year over year?</w:t>
       </w:r>
       <w:r>
         <w:t xml:space="preserve"> (Lina)</w:t>
@@ -299,7 +315,15 @@
         </w:numPr>
       </w:pPr>
       <w:r>
-        <w:t>1 hbar chart / 1 bar chart</w:t>
+        <w:t xml:space="preserve">1 </w:t>
+      </w:r>
+      <w:proofErr w:type="spellStart"/>
+      <w:r>
+        <w:t>hbar</w:t>
+      </w:r>
+      <w:proofErr w:type="spellEnd"/>
+      <w:r>
+        <w:t xml:space="preserve"> chart / 1 bar chart</w:t>
       </w:r>
     </w:p>
     <w:p>
@@ -398,7 +422,28 @@
         <w:t xml:space="preserve"> </w:t>
       </w:r>
       <w:r>
-        <w:t>https://coolors.co/2d3142-bfc0c0-ffffff-ef8354-4f5d75</w:t>
+        <w:t>https://coolors.co/2d3142-bfc0c0-ffffff-</w:t>
+      </w:r>
+      <w:r>
+        <w:t xml:space="preserve"> </w:t>
+      </w:r>
+      <w:r>
+        <w:t>ea</w:t>
+      </w:r>
+      <w:r>
+        <w:t>5</w:t>
+      </w:r>
+      <w:r>
+        <w:t>c</w:t>
+      </w:r>
+      <w:r>
+        <w:t>1</w:t>
+      </w:r>
+      <w:r>
+        <w:t>f</w:t>
+      </w:r>
+      <w:r>
+        <w:t>-4f5d75</w:t>
       </w:r>
     </w:p>
     <w:p>
@@ -424,16 +469,39 @@
         <w:t>Regression</w:t>
       </w:r>
       <w:r>
-        <w:t xml:space="preserve"> - </w:t>
-      </w:r>
-      <w:r>
-        <w:t xml:space="preserve">Energy consumption predictions </w:t>
-      </w:r>
-      <w:r>
-        <w:t xml:space="preserve">compared to foreign aid and investment in developing countries. </w:t>
-      </w:r>
-      <w:r>
-        <w:t xml:space="preserve"> (Jason)</w:t>
+        <w:t xml:space="preserve"> </w:t>
+      </w:r>
+      <w:del w:id="0" w:author="Jason Wloszek" w:date="2024-06-03T21:05:00Z" w16du:dateUtc="2024-06-04T01:05:00Z">
+        <w:r>
+          <w:delText xml:space="preserve">- </w:delText>
+        </w:r>
+      </w:del>
+      <w:r>
+        <w:t>two regressions</w:t>
+      </w:r>
+    </w:p>
+    <w:p>
+      <w:pPr>
+        <w:pStyle w:val="ListParagraph"/>
+        <w:numPr>
+          <w:ilvl w:val="1"/>
+          <w:numId w:val="2"/>
+        </w:numPr>
+      </w:pPr>
+      <w:r>
+        <w:t>"GDP per Capita vs Electricity from Fossil Fuels (TWh) - 2020"</w:t>
+      </w:r>
+    </w:p>
+    <w:p>
+      <w:pPr>
+        <w:pStyle w:val="ListParagraph"/>
+        <w:numPr>
+          <w:ilvl w:val="1"/>
+          <w:numId w:val="2"/>
+        </w:numPr>
+      </w:pPr>
+      <w:r>
+        <w:t>"GDP per Capita vs Electricity from renewables (TWh) - 2020"</w:t>
       </w:r>
     </w:p>
     <w:p>
@@ -449,7 +517,76 @@
           <w:b/>
           <w:bCs/>
         </w:rPr>
-        <w:t xml:space="preserve">Final conclusions </w:t>
+        <w:t>Roles and responsibilities</w:t>
+      </w:r>
+    </w:p>
+    <w:p>
+      <w:pPr>
+        <w:pStyle w:val="ListParagraph"/>
+        <w:numPr>
+          <w:ilvl w:val="1"/>
+          <w:numId w:val="2"/>
+        </w:numPr>
+      </w:pPr>
+      <w:r>
+        <w:rPr>
+          <w:b/>
+          <w:bCs/>
+        </w:rPr>
+        <w:t>Question 1 – Herbert</w:t>
+      </w:r>
+    </w:p>
+    <w:p>
+      <w:pPr>
+        <w:pStyle w:val="ListParagraph"/>
+        <w:numPr>
+          <w:ilvl w:val="1"/>
+          <w:numId w:val="2"/>
+        </w:numPr>
+      </w:pPr>
+      <w:r>
+        <w:rPr>
+          <w:b/>
+          <w:bCs/>
+        </w:rPr>
+        <w:t>Question 2 - Lina</w:t>
+      </w:r>
+    </w:p>
+    <w:p>
+      <w:pPr>
+        <w:pStyle w:val="ListParagraph"/>
+        <w:numPr>
+          <w:ilvl w:val="1"/>
+          <w:numId w:val="2"/>
+        </w:numPr>
+      </w:pPr>
+      <w:r>
+        <w:lastRenderedPageBreak/>
+        <w:t>Question 3 – Amar</w:t>
+      </w:r>
+    </w:p>
+    <w:p>
+      <w:pPr>
+        <w:pStyle w:val="ListParagraph"/>
+        <w:numPr>
+          <w:ilvl w:val="1"/>
+          <w:numId w:val="2"/>
+        </w:numPr>
+      </w:pPr>
+      <w:r>
+        <w:t xml:space="preserve">Regression – Jason </w:t>
+      </w:r>
+    </w:p>
+    <w:p>
+      <w:pPr>
+        <w:pStyle w:val="ListParagraph"/>
+        <w:numPr>
+          <w:ilvl w:val="1"/>
+          <w:numId w:val="2"/>
+        </w:numPr>
+      </w:pPr>
+      <w:r>
+        <w:t>Slides &amp; Write Up – Collaborative group work</w:t>
       </w:r>
     </w:p>
     <w:p>
@@ -664,6 +801,14 @@
     <w:abstractNumId w:val="0"/>
   </w:num>
 </w:numbering>
+</file>
+
+<file path=word/people.xml><?xml version="1.0" encoding="utf-8"?>
+<w15:people xmlns:wpc="http://schemas.microsoft.com/office/word/2010/wordprocessingCanvas" xmlns:cx="http://schemas.microsoft.com/office/drawing/2014/chartex" xmlns:cx1="http://schemas.microsoft.com/office/drawing/2015/9/8/chartex" xmlns:cx2="http://schemas.microsoft.com/office/drawing/2015/10/21/chartex" xmlns:cx3="http://schemas.microsoft.com/office/drawing/2016/5/9/chartex" xmlns:cx4="http://schemas.microsoft.com/office/drawing/2016/5/10/chartex" xmlns:cx5="http://schemas.microsoft.com/office/drawing/2016/5/11/chartex" xmlns:cx6="http://schemas.microsoft.com/office/drawing/2016/5/12/chartex" xmlns:cx7="http://schemas.microsoft.com/office/drawing/2016/5/13/chartex" xmlns:cx8="http://schemas.microsoft.com/office/drawing/2016/5/14/chartex" xmlns:mc="http://schemas.openxmlformats.org/markup-compatibility/2006" xmlns:aink="http://schemas.microsoft.com/office/drawing/2016/ink" xmlns:am3d="http://schemas.microsoft.com/office/drawing/2017/model3d" xmlns:o="urn:schemas-microsoft-com:office:office" xmlns:oel="http://schemas.microsoft.com/office/2019/extlst" xmlns:r="http://schemas.openxmlformats.org/officeDocument/2006/relationships" xmlns:m="http://schemas.openxmlformats.org/officeDocument/2006/math" xmlns:v="urn:schemas-microsoft-com:vml" xmlns:wp14="http://schemas.microsoft.com/office/word/2010/wordprocessingDrawing" xmlns:wp="http://schemas.openxmlformats.org/drawingml/2006/wordprocessingDrawing" xmlns:w10="urn:schemas-microsoft-com:office:word" xmlns:w="http://schemas.openxmlformats.org/wordprocessingml/2006/main" xmlns:w14="http://schemas.microsoft.com/office/word/2010/wordml" xmlns:w15="http://schemas.microsoft.com/office/word/2012/wordml" xmlns:w16cex="http://schemas.microsoft.com/office/word/2018/wordml/cex" xmlns:w16cid="http://schemas.microsoft.com/office/word/2016/wordml/cid" xmlns:w16="http://schemas.microsoft.com/office/word/2018/wordml" xmlns:w16du="http://schemas.microsoft.com/office/word/2023/wordml/word16du" xmlns:w16sdtdh="http://schemas.microsoft.com/office/word/2020/wordml/sdtdatahash" xmlns:w16se="http://schemas.microsoft.com/office/word/2015/wordml/symex" xmlns:wpg="http://schemas.microsoft.com/office/word/2010/wordprocessingGroup" xmlns:wpi="http://schemas.microsoft.com/office/word/2010/wordprocessingInk" xmlns:wne="http://schemas.microsoft.com/office/word/2006/wordml" xmlns:wps="http://schemas.microsoft.com/office/word/2010/wordprocessingShape" mc:Ignorable="w14 w15 w16se w16cid w16 w16cex w16sdtdh w16du wp14">
+  <w15:person w15:author="Jason Wloszek">
+    <w15:presenceInfo w15:providerId="Windows Live" w15:userId="4754bb505de8ea01"/>
+  </w15:person>
+</w15:people>
 </file>
 
 <file path=word/styles.xml><?xml version="1.0" encoding="utf-8"?>
@@ -1604,6 +1749,16 @@
       <w:shd w:val="clear" w:color="auto" w:fill="E1DFDD"/>
     </w:rPr>
   </w:style>
+  <w:style w:type="paragraph" w:styleId="Revision">
+    <w:name w:val="Revision"/>
+    <w:hidden/>
+    <w:uiPriority w:val="99"/>
+    <w:semiHidden/>
+    <w:rsid w:val="00B35B09"/>
+    <w:pPr>
+      <w:spacing w:after="0" w:line="240" w:lineRule="auto"/>
+    </w:pPr>
+  </w:style>
 </w:styles>
 </file>
 

</xml_diff>